<commit_message>
Edicion del documento de ECU: Baja de subasta
Se agrego los prototipos de pantalla del caso de uso.
</commit_message>
<xml_diff>
--- a/PROYECTOS/Proy_SSEL/Libreria en Produccion/Libreria de Trabajo/Documentacion/4. Analisis y Diseño/SSEL-ECU-BS.docx
+++ b/PROYECTOS/Proy_SSEL/Libreria en Produccion/Libreria de Trabajo/Documentacion/4. Analisis y Diseño/SSEL-ECU-BS.docx
@@ -121,7 +121,7 @@
           <w:rFonts w:asciiTheme="majorHAnsi" w:hAnsiTheme="majorHAnsi"/>
           <w:sz w:val="28"/>
         </w:rPr>
-        <w:t xml:space="preserve"> 1.0</w:t>
+        <w:t xml:space="preserve"> 1.1</w:t>
       </w:r>
     </w:p>
     <w:p>
@@ -247,15 +247,13 @@
                 <w:b/>
               </w:rPr>
             </w:pPr>
-            <w:proofErr w:type="spellStart"/>
             <w:r>
               <w:rPr>
                 <w:rFonts w:asciiTheme="majorHAnsi" w:hAnsiTheme="majorHAnsi"/>
                 <w:b/>
               </w:rPr>
-              <w:t>Version</w:t>
+              <w:t>Versión</w:t>
             </w:r>
-            <w:proofErr w:type="spellEnd"/>
           </w:p>
         </w:tc>
         <w:tc>
@@ -271,15 +269,13 @@
                 <w:b/>
               </w:rPr>
             </w:pPr>
-            <w:proofErr w:type="spellStart"/>
             <w:r>
               <w:rPr>
                 <w:rFonts w:asciiTheme="majorHAnsi" w:hAnsiTheme="majorHAnsi"/>
                 <w:b/>
               </w:rPr>
-              <w:t>Description</w:t>
+              <w:t>Descripción</w:t>
             </w:r>
-            <w:proofErr w:type="spellEnd"/>
           </w:p>
         </w:tc>
         <w:tc>
@@ -295,15 +291,20 @@
                 <w:b/>
               </w:rPr>
             </w:pPr>
-            <w:proofErr w:type="spellStart"/>
             <w:r>
               <w:rPr>
                 <w:rFonts w:asciiTheme="majorHAnsi" w:hAnsiTheme="majorHAnsi"/>
                 <w:b/>
               </w:rPr>
-              <w:t>Author</w:t>
+              <w:t>Aut</w:t>
             </w:r>
-            <w:proofErr w:type="spellEnd"/>
+            <w:r>
+              <w:rPr>
+                <w:rFonts w:asciiTheme="majorHAnsi" w:hAnsiTheme="majorHAnsi"/>
+                <w:b/>
+              </w:rPr>
+              <w:t>or</w:t>
+            </w:r>
           </w:p>
         </w:tc>
       </w:tr>
@@ -323,7 +324,13 @@
               <w:rPr>
                 <w:rFonts w:asciiTheme="majorHAnsi" w:hAnsiTheme="majorHAnsi"/>
               </w:rPr>
-              <w:t>08/06/2014</w:t>
+              <w:t>08/06/</w:t>
+            </w:r>
+            <w:r>
+              <w:rPr>
+                <w:rFonts w:asciiTheme="majorHAnsi" w:hAnsiTheme="majorHAnsi"/>
+              </w:rPr>
+              <w:t>14</w:t>
             </w:r>
           </w:p>
         </w:tc>
@@ -382,6 +389,90 @@
               </w:rPr>
               <w:t>Paul Zegarra</w:t>
             </w:r>
+            <w:r>
+              <w:rPr>
+                <w:rFonts w:asciiTheme="majorHAnsi" w:hAnsiTheme="majorHAnsi"/>
+              </w:rPr>
+              <w:t xml:space="preserve"> C.</w:t>
+            </w:r>
+          </w:p>
+        </w:tc>
+      </w:tr>
+      <w:tr>
+        <w:tc>
+          <w:tcPr>
+            <w:tcW w:w="2304" w:type="dxa"/>
+          </w:tcPr>
+          <w:p>
+            <w:pPr>
+              <w:pStyle w:val="Tabletext"/>
+              <w:rPr>
+                <w:rFonts w:asciiTheme="majorHAnsi" w:hAnsiTheme="majorHAnsi"/>
+              </w:rPr>
+            </w:pPr>
+            <w:r>
+              <w:rPr>
+                <w:rFonts w:asciiTheme="majorHAnsi" w:hAnsiTheme="majorHAnsi"/>
+              </w:rPr>
+              <w:t>10/06/14</w:t>
+            </w:r>
+          </w:p>
+        </w:tc>
+        <w:tc>
+          <w:tcPr>
+            <w:tcW w:w="1152" w:type="dxa"/>
+          </w:tcPr>
+          <w:p>
+            <w:pPr>
+              <w:pStyle w:val="Tabletext"/>
+              <w:rPr>
+                <w:rFonts w:asciiTheme="majorHAnsi" w:hAnsiTheme="majorHAnsi"/>
+              </w:rPr>
+            </w:pPr>
+            <w:r>
+              <w:rPr>
+                <w:rFonts w:asciiTheme="majorHAnsi" w:hAnsiTheme="majorHAnsi"/>
+              </w:rPr>
+              <w:t>1.1</w:t>
+            </w:r>
+          </w:p>
+        </w:tc>
+        <w:tc>
+          <w:tcPr>
+            <w:tcW w:w="3744" w:type="dxa"/>
+          </w:tcPr>
+          <w:p>
+            <w:pPr>
+              <w:pStyle w:val="Tabletext"/>
+              <w:rPr>
+                <w:rFonts w:asciiTheme="majorHAnsi" w:hAnsiTheme="majorHAnsi"/>
+              </w:rPr>
+            </w:pPr>
+            <w:r>
+              <w:rPr>
+                <w:rFonts w:asciiTheme="majorHAnsi" w:hAnsiTheme="majorHAnsi"/>
+              </w:rPr>
+              <w:t>Se agregan los prototipos de pantalla.</w:t>
+            </w:r>
+          </w:p>
+        </w:tc>
+        <w:tc>
+          <w:tcPr>
+            <w:tcW w:w="2304" w:type="dxa"/>
+          </w:tcPr>
+          <w:p>
+            <w:pPr>
+              <w:pStyle w:val="Tabletext"/>
+              <w:rPr>
+                <w:rFonts w:asciiTheme="majorHAnsi" w:hAnsiTheme="majorHAnsi"/>
+              </w:rPr>
+            </w:pPr>
+            <w:r>
+              <w:rPr>
+                <w:rFonts w:asciiTheme="majorHAnsi" w:hAnsiTheme="majorHAnsi"/>
+              </w:rPr>
+              <w:t>Wilfredo Villanueva A.</w:t>
+            </w:r>
           </w:p>
         </w:tc>
       </w:tr>
@@ -1241,6 +1332,8 @@
           <w:szCs w:val="22"/>
         </w:rPr>
       </w:pPr>
+      <w:bookmarkStart w:id="2" w:name="_GoBack"/>
+      <w:bookmarkEnd w:id="2"/>
       <w:r>
         <w:rPr>
           <w:rFonts w:asciiTheme="majorHAnsi" w:hAnsiTheme="majorHAnsi"/>
@@ -1271,14 +1364,14 @@
           <w:rFonts w:asciiTheme="majorHAnsi" w:hAnsiTheme="majorHAnsi"/>
         </w:rPr>
       </w:pPr>
-      <w:bookmarkStart w:id="2" w:name="_Toc390028873"/>
+      <w:bookmarkStart w:id="3" w:name="_Toc390028873"/>
       <w:r>
         <w:rPr>
           <w:rFonts w:asciiTheme="majorHAnsi" w:hAnsiTheme="majorHAnsi"/>
         </w:rPr>
         <w:t>Alcance</w:t>
       </w:r>
-      <w:bookmarkEnd w:id="2"/>
+      <w:bookmarkEnd w:id="3"/>
     </w:p>
     <w:p>
       <w:pPr>
@@ -1319,14 +1412,14 @@
           <w:rFonts w:asciiTheme="majorHAnsi" w:hAnsiTheme="majorHAnsi"/>
         </w:rPr>
       </w:pPr>
-      <w:bookmarkStart w:id="3" w:name="_Toc390028874"/>
+      <w:bookmarkStart w:id="4" w:name="_Toc390028874"/>
       <w:r>
         <w:rPr>
           <w:rFonts w:asciiTheme="majorHAnsi" w:hAnsiTheme="majorHAnsi"/>
         </w:rPr>
         <w:t>Glosario de términos</w:t>
       </w:r>
-      <w:bookmarkEnd w:id="3"/>
+      <w:bookmarkEnd w:id="4"/>
     </w:p>
     <w:p>
       <w:pPr>
@@ -1390,14 +1483,14 @@
           <w:rFonts w:asciiTheme="majorHAnsi" w:hAnsiTheme="majorHAnsi"/>
         </w:rPr>
       </w:pPr>
-      <w:bookmarkStart w:id="4" w:name="_Toc390028875"/>
+      <w:bookmarkStart w:id="5" w:name="_Toc390028875"/>
       <w:r>
         <w:rPr>
           <w:rFonts w:asciiTheme="majorHAnsi" w:hAnsiTheme="majorHAnsi"/>
         </w:rPr>
         <w:t>Especificaciones Funcionales</w:t>
       </w:r>
-      <w:bookmarkEnd w:id="4"/>
+      <w:bookmarkEnd w:id="5"/>
     </w:p>
     <w:p>
       <w:pPr>
@@ -1413,14 +1506,14 @@
           <w:rFonts w:asciiTheme="majorHAnsi" w:hAnsiTheme="majorHAnsi"/>
         </w:rPr>
       </w:pPr>
-      <w:bookmarkStart w:id="5" w:name="_Toc390028876"/>
+      <w:bookmarkStart w:id="6" w:name="_Toc390028876"/>
       <w:r>
         <w:rPr>
           <w:rFonts w:asciiTheme="majorHAnsi" w:hAnsiTheme="majorHAnsi"/>
         </w:rPr>
         <w:t>Diagrama de Caso de Uso</w:t>
       </w:r>
-      <w:bookmarkEnd w:id="5"/>
+      <w:bookmarkEnd w:id="6"/>
     </w:p>
     <w:p>
       <w:pPr>
@@ -1506,7 +1599,7 @@
           <w:rFonts w:asciiTheme="majorHAnsi" w:hAnsiTheme="majorHAnsi"/>
         </w:rPr>
       </w:pPr>
-      <w:bookmarkStart w:id="6" w:name="_Toc390028877"/>
+      <w:bookmarkStart w:id="7" w:name="_Toc390028877"/>
       <w:r>
         <w:rPr>
           <w:rFonts w:asciiTheme="majorHAnsi" w:hAnsiTheme="majorHAnsi"/>
@@ -1525,7 +1618,7 @@
         </w:rPr>
         <w:t>Baja de Subasta</w:t>
       </w:r>
-      <w:bookmarkEnd w:id="6"/>
+      <w:bookmarkEnd w:id="7"/>
     </w:p>
     <w:p>
       <w:pPr>
@@ -2883,14 +2976,14 @@
           <w:rFonts w:asciiTheme="majorHAnsi" w:hAnsiTheme="majorHAnsi"/>
         </w:rPr>
       </w:pPr>
-      <w:bookmarkStart w:id="7" w:name="_Toc390028878"/>
+      <w:bookmarkStart w:id="8" w:name="_Toc390028878"/>
       <w:r>
         <w:rPr>
           <w:rFonts w:asciiTheme="majorHAnsi" w:hAnsiTheme="majorHAnsi"/>
         </w:rPr>
         <w:t>Prototipos de pantalla de sistema</w:t>
       </w:r>
-      <w:bookmarkEnd w:id="7"/>
+      <w:bookmarkEnd w:id="8"/>
     </w:p>
     <w:p>
       <w:pPr>
@@ -2898,6 +2991,288 @@
           <w:rFonts w:asciiTheme="majorHAnsi" w:hAnsiTheme="majorHAnsi"/>
         </w:rPr>
       </w:pPr>
+      <w:r>
+        <w:rPr>
+          <w:rFonts w:asciiTheme="majorHAnsi" w:hAnsiTheme="majorHAnsi"/>
+        </w:rPr>
+        <w:t>El Administrador</w:t>
+      </w:r>
+      <w:r>
+        <w:rPr>
+          <w:rFonts w:asciiTheme="majorHAnsi" w:hAnsiTheme="majorHAnsi"/>
+        </w:rPr>
+        <w:t xml:space="preserve"> se autentificará en e</w:t>
+      </w:r>
+      <w:r>
+        <w:rPr>
+          <w:rFonts w:asciiTheme="majorHAnsi" w:hAnsiTheme="majorHAnsi"/>
+        </w:rPr>
+        <w:t>l sistema y podrá visualizar todos los usuarios registrados, seleccionará un  usuario y pulsará en modificar.</w:t>
+      </w:r>
+    </w:p>
+    <w:p/>
+    <w:p>
+      <w:r>
+        <w:rPr>
+          <w:noProof/>
+          <w:lang w:eastAsia="es-PE"/>
+        </w:rPr>
+        <w:drawing>
+          <wp:inline distT="0" distB="0" distL="0" distR="0" wp14:anchorId="6EF61D14" wp14:editId="72C67A14">
+            <wp:extent cx="5943600" cy="3295650"/>
+            <wp:effectExtent l="0" t="0" r="0" b="0"/>
+            <wp:docPr id="2" name="Imagen 2"/>
+            <wp:cNvGraphicFramePr>
+              <a:graphicFrameLocks xmlns:a="http://schemas.openxmlformats.org/drawingml/2006/main" noChangeAspect="1"/>
+            </wp:cNvGraphicFramePr>
+            <a:graphic xmlns:a="http://schemas.openxmlformats.org/drawingml/2006/main">
+              <a:graphicData uri="http://schemas.openxmlformats.org/drawingml/2006/picture">
+                <pic:pic xmlns:pic="http://schemas.openxmlformats.org/drawingml/2006/picture">
+                  <pic:nvPicPr>
+                    <pic:cNvPr id="0" name="Picture 1"/>
+                    <pic:cNvPicPr>
+                      <a:picLocks noChangeAspect="1" noChangeArrowheads="1"/>
+                    </pic:cNvPicPr>
+                  </pic:nvPicPr>
+                  <pic:blipFill>
+                    <a:blip r:embed="rId12">
+                      <a:extLst>
+                        <a:ext uri="{28A0092B-C50C-407E-A947-70E740481C1C}">
+                          <a14:useLocalDpi xmlns:a14="http://schemas.microsoft.com/office/drawing/2010/main" val="0"/>
+                        </a:ext>
+                      </a:extLst>
+                    </a:blip>
+                    <a:srcRect/>
+                    <a:stretch>
+                      <a:fillRect/>
+                    </a:stretch>
+                  </pic:blipFill>
+                  <pic:spPr bwMode="auto">
+                    <a:xfrm>
+                      <a:off x="0" y="0"/>
+                      <a:ext cx="5943600" cy="3295650"/>
+                    </a:xfrm>
+                    <a:prstGeom prst="rect">
+                      <a:avLst/>
+                    </a:prstGeom>
+                    <a:noFill/>
+                    <a:ln>
+                      <a:noFill/>
+                    </a:ln>
+                  </pic:spPr>
+                </pic:pic>
+              </a:graphicData>
+            </a:graphic>
+          </wp:inline>
+        </w:drawing>
+      </w:r>
+    </w:p>
+    <w:p/>
+    <w:p/>
+    <w:p/>
+    <w:p/>
+    <w:p/>
+    <w:p/>
+    <w:p/>
+    <w:p/>
+    <w:p/>
+    <w:p/>
+    <w:p/>
+    <w:p/>
+    <w:p/>
+    <w:p/>
+    <w:p/>
+    <w:p>
+      <w:r>
+        <w:t>El administrador  seleccionará un artículo del usuario que está siendo subastado.</w:t>
+      </w:r>
+    </w:p>
+    <w:p/>
+    <w:p>
+      <w:r>
+        <w:rPr>
+          <w:noProof/>
+          <w:lang w:eastAsia="es-PE"/>
+        </w:rPr>
+        <w:drawing>
+          <wp:inline distT="0" distB="0" distL="0" distR="0" wp14:anchorId="43464E2C" wp14:editId="7B31C007">
+            <wp:extent cx="5943600" cy="3305175"/>
+            <wp:effectExtent l="0" t="0" r="0" b="9525"/>
+            <wp:docPr id="4" name="Imagen 4"/>
+            <wp:cNvGraphicFramePr>
+              <a:graphicFrameLocks xmlns:a="http://schemas.openxmlformats.org/drawingml/2006/main" noChangeAspect="1"/>
+            </wp:cNvGraphicFramePr>
+            <a:graphic xmlns:a="http://schemas.openxmlformats.org/drawingml/2006/main">
+              <a:graphicData uri="http://schemas.openxmlformats.org/drawingml/2006/picture">
+                <pic:pic xmlns:pic="http://schemas.openxmlformats.org/drawingml/2006/picture">
+                  <pic:nvPicPr>
+                    <pic:cNvPr id="0" name="Picture 2"/>
+                    <pic:cNvPicPr>
+                      <a:picLocks noChangeAspect="1" noChangeArrowheads="1"/>
+                    </pic:cNvPicPr>
+                  </pic:nvPicPr>
+                  <pic:blipFill>
+                    <a:blip r:embed="rId13">
+                      <a:extLst>
+                        <a:ext uri="{28A0092B-C50C-407E-A947-70E740481C1C}">
+                          <a14:useLocalDpi xmlns:a14="http://schemas.microsoft.com/office/drawing/2010/main" val="0"/>
+                        </a:ext>
+                      </a:extLst>
+                    </a:blip>
+                    <a:srcRect/>
+                    <a:stretch>
+                      <a:fillRect/>
+                    </a:stretch>
+                  </pic:blipFill>
+                  <pic:spPr bwMode="auto">
+                    <a:xfrm>
+                      <a:off x="0" y="0"/>
+                      <a:ext cx="5943600" cy="3305175"/>
+                    </a:xfrm>
+                    <a:prstGeom prst="rect">
+                      <a:avLst/>
+                    </a:prstGeom>
+                    <a:noFill/>
+                    <a:ln>
+                      <a:noFill/>
+                    </a:ln>
+                  </pic:spPr>
+                </pic:pic>
+              </a:graphicData>
+            </a:graphic>
+          </wp:inline>
+        </w:drawing>
+      </w:r>
+    </w:p>
+    <w:p/>
+    <w:p>
+      <w:r>
+        <w:t>El sistema mostrará los detalles del artículo que necesitará la confirmación por parte del administrador.</w:t>
+      </w:r>
+    </w:p>
+    <w:p/>
+    <w:p>
+      <w:r>
+        <w:rPr>
+          <w:noProof/>
+          <w:lang w:eastAsia="es-PE"/>
+        </w:rPr>
+        <w:drawing>
+          <wp:inline distT="0" distB="0" distL="0" distR="0" wp14:anchorId="3EA0C8C6" wp14:editId="39433410">
+            <wp:extent cx="5943600" cy="3295650"/>
+            <wp:effectExtent l="0" t="0" r="0" b="0"/>
+            <wp:docPr id="7" name="Imagen 7"/>
+            <wp:cNvGraphicFramePr>
+              <a:graphicFrameLocks xmlns:a="http://schemas.openxmlformats.org/drawingml/2006/main" noChangeAspect="1"/>
+            </wp:cNvGraphicFramePr>
+            <a:graphic xmlns:a="http://schemas.openxmlformats.org/drawingml/2006/main">
+              <a:graphicData uri="http://schemas.openxmlformats.org/drawingml/2006/picture">
+                <pic:pic xmlns:pic="http://schemas.openxmlformats.org/drawingml/2006/picture">
+                  <pic:nvPicPr>
+                    <pic:cNvPr id="0" name="Picture 4"/>
+                    <pic:cNvPicPr>
+                      <a:picLocks noChangeAspect="1" noChangeArrowheads="1"/>
+                    </pic:cNvPicPr>
+                  </pic:nvPicPr>
+                  <pic:blipFill>
+                    <a:blip r:embed="rId14">
+                      <a:extLst>
+                        <a:ext uri="{28A0092B-C50C-407E-A947-70E740481C1C}">
+                          <a14:useLocalDpi xmlns:a14="http://schemas.microsoft.com/office/drawing/2010/main" val="0"/>
+                        </a:ext>
+                      </a:extLst>
+                    </a:blip>
+                    <a:srcRect/>
+                    <a:stretch>
+                      <a:fillRect/>
+                    </a:stretch>
+                  </pic:blipFill>
+                  <pic:spPr bwMode="auto">
+                    <a:xfrm>
+                      <a:off x="0" y="0"/>
+                      <a:ext cx="5943600" cy="3295650"/>
+                    </a:xfrm>
+                    <a:prstGeom prst="rect">
+                      <a:avLst/>
+                    </a:prstGeom>
+                    <a:noFill/>
+                    <a:ln>
+                      <a:noFill/>
+                    </a:ln>
+                  </pic:spPr>
+                </pic:pic>
+              </a:graphicData>
+            </a:graphic>
+          </wp:inline>
+        </w:drawing>
+      </w:r>
+    </w:p>
+    <w:p/>
+    <w:p/>
+    <w:p/>
+    <w:p/>
+    <w:p>
+      <w:r>
+        <w:lastRenderedPageBreak/>
+        <w:t>El sistema mostrará que dicho artículo ha sido eliminado exitosamente de la subasta.</w:t>
+      </w:r>
+    </w:p>
+    <w:p/>
+    <w:p>
+      <w:r>
+        <w:rPr>
+          <w:noProof/>
+          <w:lang w:eastAsia="es-PE"/>
+        </w:rPr>
+        <w:drawing>
+          <wp:inline distT="0" distB="0" distL="0" distR="0" wp14:anchorId="62312560" wp14:editId="1273AC5E">
+            <wp:extent cx="5934075" cy="3257550"/>
+            <wp:effectExtent l="0" t="0" r="9525" b="0"/>
+            <wp:docPr id="8" name="Imagen 8"/>
+            <wp:cNvGraphicFramePr>
+              <a:graphicFrameLocks xmlns:a="http://schemas.openxmlformats.org/drawingml/2006/main" noChangeAspect="1"/>
+            </wp:cNvGraphicFramePr>
+            <a:graphic xmlns:a="http://schemas.openxmlformats.org/drawingml/2006/main">
+              <a:graphicData uri="http://schemas.openxmlformats.org/drawingml/2006/picture">
+                <pic:pic xmlns:pic="http://schemas.openxmlformats.org/drawingml/2006/picture">
+                  <pic:nvPicPr>
+                    <pic:cNvPr id="0" name="Picture 5"/>
+                    <pic:cNvPicPr>
+                      <a:picLocks noChangeAspect="1" noChangeArrowheads="1"/>
+                    </pic:cNvPicPr>
+                  </pic:nvPicPr>
+                  <pic:blipFill>
+                    <a:blip r:embed="rId15">
+                      <a:extLst>
+                        <a:ext uri="{28A0092B-C50C-407E-A947-70E740481C1C}">
+                          <a14:useLocalDpi xmlns:a14="http://schemas.microsoft.com/office/drawing/2010/main" val="0"/>
+                        </a:ext>
+                      </a:extLst>
+                    </a:blip>
+                    <a:srcRect/>
+                    <a:stretch>
+                      <a:fillRect/>
+                    </a:stretch>
+                  </pic:blipFill>
+                  <pic:spPr bwMode="auto">
+                    <a:xfrm>
+                      <a:off x="0" y="0"/>
+                      <a:ext cx="5934075" cy="3257550"/>
+                    </a:xfrm>
+                    <a:prstGeom prst="rect">
+                      <a:avLst/>
+                    </a:prstGeom>
+                    <a:noFill/>
+                    <a:ln>
+                      <a:noFill/>
+                    </a:ln>
+                  </pic:spPr>
+                </pic:pic>
+              </a:graphicData>
+            </a:graphic>
+          </wp:inline>
+        </w:drawing>
+      </w:r>
     </w:p>
     <w:p>
       <w:pPr>
@@ -2905,8 +3280,13 @@
           <w:rFonts w:asciiTheme="majorHAnsi" w:hAnsiTheme="majorHAnsi"/>
         </w:rPr>
       </w:pPr>
-      <w:bookmarkStart w:id="8" w:name="_GoBack"/>
-      <w:bookmarkEnd w:id="8"/>
+    </w:p>
+    <w:p>
+      <w:pPr>
+        <w:rPr>
+          <w:rFonts w:asciiTheme="majorHAnsi" w:hAnsiTheme="majorHAnsi"/>
+        </w:rPr>
+      </w:pPr>
     </w:p>
     <w:p>
       <w:pPr>
@@ -2957,10 +3337,10 @@
       </w:pPr>
     </w:p>
     <w:sectPr>
-      <w:headerReference w:type="default" r:id="rId12"/>
-      <w:footerReference w:type="default" r:id="rId13"/>
-      <w:headerReference w:type="first" r:id="rId14"/>
-      <w:footerReference w:type="first" r:id="rId15"/>
+      <w:headerReference w:type="default" r:id="rId16"/>
+      <w:footerReference w:type="default" r:id="rId17"/>
+      <w:headerReference w:type="first" r:id="rId18"/>
+      <w:footerReference w:type="first" r:id="rId19"/>
       <w:pgSz w:w="12240" w:h="15840" w:code="1"/>
       <w:pgMar w:top="1440" w:right="1440" w:bottom="1440" w:left="1440" w:header="720" w:footer="720" w:gutter="0"/>
       <w:cols w:space="720"/>
@@ -3093,11 +3473,21 @@
           <w:r>
             <w:sym w:font="Symbol" w:char="F0D3"/>
           </w:r>
-          <w:fldSimple w:instr=" DOCPROPERTY &quot;Company&quot;  \* MERGEFORMAT ">
-            <w:r>
-              <w:t>FISIDEVELOP</w:t>
-            </w:r>
-          </w:fldSimple>
+          <w:r>
+            <w:fldChar w:fldCharType="begin"/>
+          </w:r>
+          <w:r>
+            <w:instrText xml:space="preserve"> DOCPROPERTY "Company"  \* MERGEFORMAT </w:instrText>
+          </w:r>
+          <w:r>
+            <w:fldChar w:fldCharType="separate"/>
+          </w:r>
+          <w:r>
+            <w:t>FISIDEVELOP</w:t>
+          </w:r>
+          <w:r>
+            <w:fldChar w:fldCharType="end"/>
+          </w:r>
           <w:r>
             <w:t xml:space="preserve">, </w:t>
           </w:r>
@@ -3161,7 +3551,7 @@
               <w:rStyle w:val="Nmerodepgina"/>
               <w:noProof/>
             </w:rPr>
-            <w:t>5</w:t>
+            <w:t>7</w:t>
           </w:r>
           <w:r>
             <w:rPr>
@@ -3198,7 +3588,7 @@
               <w:rStyle w:val="Nmerodepgina"/>
               <w:noProof/>
             </w:rPr>
-            <w:t>5</w:t>
+            <w:t>7</w:t>
           </w:r>
           <w:r>
             <w:rPr>
@@ -3439,11 +3829,21 @@
           <w:tcW w:w="6379" w:type="dxa"/>
         </w:tcPr>
         <w:p>
-          <w:fldSimple w:instr=" SUBJECT  \* MERGEFORMAT ">
-            <w:r>
-              <w:t>FISIDEVELOP</w:t>
-            </w:r>
-          </w:fldSimple>
+          <w:r>
+            <w:fldChar w:fldCharType="begin"/>
+          </w:r>
+          <w:r>
+            <w:instrText xml:space="preserve"> SUBJECT  \* MERGEFORMAT </w:instrText>
+          </w:r>
+          <w:r>
+            <w:fldChar w:fldCharType="separate"/>
+          </w:r>
+          <w:r>
+            <w:t>FISIDEVELOP</w:t>
+          </w:r>
+          <w:r>
+            <w:fldChar w:fldCharType="end"/>
+          </w:r>
         </w:p>
       </w:tc>
       <w:tc>
@@ -7430,7 +7830,7 @@
   <a:extraClrSchemeLst/>
   <a:extLst>
     <a:ext uri="{05A4C25C-085E-4340-85A3-A5531E510DB2}">
-      <thm15:themeFamily xmlns:thm15="http://schemas.microsoft.com/office/thememl/2012/main" xmlns="" name="Office Theme" id="{62F939B6-93AF-4DB8-9C6B-D6C7DFDC589F}" vid="{4A3C46E8-61CC-4603-A589-7422A47A8E4A}"/>
+      <thm15:themeFamily xmlns="" xmlns:thm15="http://schemas.microsoft.com/office/thememl/2012/main" name="Office Theme" id="{62F939B6-93AF-4DB8-9C6B-D6C7DFDC589F}" vid="{4A3C46E8-61CC-4603-A589-7422A47A8E4A}"/>
     </a:ext>
   </a:extLst>
 </a:theme>
@@ -7441,7 +7841,7 @@
 </file>
 
 <file path=customXml/itemProps1.xml><?xml version="1.0" encoding="utf-8"?>
-<ds:datastoreItem xmlns:ds="http://schemas.openxmlformats.org/officeDocument/2006/customXml" ds:itemID="{25B6D40D-1A19-4D90-B169-A74EEFFC7A04}">
+<ds:datastoreItem xmlns:ds="http://schemas.openxmlformats.org/officeDocument/2006/customXml" ds:itemID="{61D5CA6D-69C6-4227-A821-D237B560A6BB}">
   <ds:schemaRefs>
     <ds:schemaRef ds:uri="http://schemas.openxmlformats.org/officeDocument/2006/bibliography"/>
   </ds:schemaRefs>

</xml_diff>